<commit_message>
Adiciona o chão do jogo
</commit_message>
<xml_diff>
--- a/First Steps/Step by Step.docx
+++ b/First Steps/Step by Step.docx
@@ -4,17 +4,20 @@
   <w:body>
     <w:p>
       <w:pPr>
-        <w:pStyle w:val="Heading3"/>
-        <w:bidi w:val="0"/>
-        <w:spacing w:before="140" w:after="120"/>
-        <w:jc w:val="start"/>
-        <w:rPr>
+        <w:pStyle w:val="Normal"/>
+        <w:bidi w:val="0"/>
+        <w:jc w:val="start"/>
+        <w:rPr>
+          <w:b/>
+          <w:bCs/>
           <w:sz w:val="40"/>
           <w:szCs w:val="40"/>
         </w:rPr>
       </w:pPr>
       <w:r>
         <w:rPr>
+          <w:b/>
+          <w:bCs/>
           <w:sz w:val="40"/>
           <w:szCs w:val="40"/>
         </w:rPr>
@@ -23,26 +26,24 @@
     </w:p>
     <w:p>
       <w:pPr>
-        <w:pStyle w:val="BodyText"/>
-        <w:numPr>
-          <w:ilvl w:val="0"/>
-          <w:numId w:val="1"/>
-        </w:numPr>
-        <w:tabs>
-          <w:tab w:val="left" w:pos="709" w:leader="none"/>
-        </w:tabs>
-        <w:bidi w:val="0"/>
-        <w:ind w:hanging="283" w:start="709"/>
-        <w:jc w:val="start"/>
-        <w:rPr/>
-      </w:pPr>
+        <w:pStyle w:val="Normal"/>
+        <w:bidi w:val="0"/>
+        <w:spacing w:before="114" w:after="114"/>
+        <w:jc w:val="start"/>
+        <w:rPr/>
+      </w:pPr>
+      <w:r>
+        <w:rPr/>
+        <w:t xml:space="preserve">    • </w:t>
+      </w:r>
       <w:r>
         <w:rPr/>
         <w:t xml:space="preserve">Abra o Unity Hub → </w:t>
       </w:r>
       <w:r>
         <w:rPr>
-          <w:rStyle w:val="Strong"/>
+          <w:b/>
+          <w:bCs/>
         </w:rPr>
         <w:t>New Project</w:t>
       </w:r>
@@ -53,26 +54,24 @@
     </w:p>
     <w:p>
       <w:pPr>
-        <w:pStyle w:val="BodyText"/>
-        <w:numPr>
-          <w:ilvl w:val="0"/>
-          <w:numId w:val="1"/>
-        </w:numPr>
-        <w:tabs>
-          <w:tab w:val="left" w:pos="709" w:leader="none"/>
-        </w:tabs>
-        <w:bidi w:val="0"/>
-        <w:ind w:hanging="283" w:start="709"/>
-        <w:jc w:val="start"/>
-        <w:rPr/>
-      </w:pPr>
+        <w:pStyle w:val="Normal"/>
+        <w:bidi w:val="0"/>
+        <w:spacing w:before="114" w:after="114"/>
+        <w:jc w:val="start"/>
+        <w:rPr/>
+      </w:pPr>
+      <w:r>
+        <w:rPr/>
+        <w:t xml:space="preserve">    • </w:t>
+      </w:r>
       <w:r>
         <w:rPr/>
         <w:t xml:space="preserve">Escolha o template </w:t>
       </w:r>
       <w:r>
         <w:rPr>
-          <w:rStyle w:val="Strong"/>
+          <w:b/>
+          <w:bCs/>
         </w:rPr>
         <w:t>2D Core</w:t>
       </w:r>
@@ -83,19 +82,16 @@
     </w:p>
     <w:p>
       <w:pPr>
-        <w:pStyle w:val="BodyText"/>
-        <w:numPr>
-          <w:ilvl w:val="0"/>
-          <w:numId w:val="1"/>
-        </w:numPr>
-        <w:tabs>
-          <w:tab w:val="left" w:pos="709" w:leader="none"/>
-        </w:tabs>
-        <w:bidi w:val="0"/>
-        <w:ind w:hanging="283" w:start="709"/>
-        <w:jc w:val="start"/>
-        <w:rPr/>
-      </w:pPr>
+        <w:pStyle w:val="Normal"/>
+        <w:bidi w:val="0"/>
+        <w:spacing w:before="114" w:after="114"/>
+        <w:jc w:val="start"/>
+        <w:rPr/>
+      </w:pPr>
+      <w:r>
+        <w:rPr/>
+        <w:t xml:space="preserve">    • </w:t>
+      </w:r>
       <w:r>
         <w:rPr/>
         <w:t>Defina o nome do jogo e a pasta onde ficará salvo.</w:t>
@@ -103,8 +99,9 @@
     </w:p>
     <w:p>
       <w:pPr>
-        <w:pStyle w:val="BodyText"/>
-        <w:bidi w:val="0"/>
+        <w:pStyle w:val="Normal"/>
+        <w:bidi w:val="0"/>
+        <w:spacing w:before="114" w:after="114"/>
         <w:jc w:val="start"/>
         <w:rPr/>
       </w:pPr>
@@ -119,7 +116,7 @@
                   <wp:posOffset>12065</wp:posOffset>
                 </wp:positionH>
                 <wp:positionV relativeFrom="paragraph">
-                  <wp:posOffset>19685</wp:posOffset>
+                  <wp:posOffset>139700</wp:posOffset>
                 </wp:positionV>
                 <wp:extent cx="6143625" cy="635"/>
                 <wp:effectExtent l="635" t="635" r="635" b="635"/>
@@ -158,7 +155,7 @@
           </mc:Choice>
           <mc:Fallback>
             <w:pict>
-              <v:line id="shape_0" from="0.95pt,1.55pt" to="484.65pt,1.55pt" ID="Linha horizontal 1" stroked="t" o:allowincell="f" style="position:absolute">
+              <v:line id="shape_0" from="0.95pt,11pt" to="484.65pt,11pt" ID="Linha horizontal 1" stroked="t" o:allowincell="f" style="position:absolute">
                 <v:stroke color="#3465a4" joinstyle="round" endcap="flat"/>
                 <v:fill o:detectmouseclick="t" on="false"/>
                 <w10:wrap type="none"/>
@@ -170,14 +167,627 @@
     </w:p>
     <w:p>
       <w:pPr>
-        <w:pStyle w:val="Heading3"/>
-        <w:bidi w:val="0"/>
-        <w:spacing w:before="140" w:after="120"/>
-        <w:jc w:val="start"/>
-        <w:rPr>
+        <w:pStyle w:val="Normal"/>
+        <w:bidi w:val="0"/>
+        <w:spacing w:before="114" w:after="114"/>
+        <w:jc w:val="start"/>
+        <w:rPr>
+          <w:b/>
+          <w:bCs/>
           <w:sz w:val="40"/>
           <w:szCs w:val="40"/>
         </w:rPr>
+      </w:pPr>
+      <w:r>
+        <w:rPr>
+          <w:b/>
+          <w:bCs/>
+          <w:sz w:val="40"/>
+          <w:szCs w:val="40"/>
+        </w:rPr>
+        <w:t>Adicionando um Chão</w:t>
+      </w:r>
+    </w:p>
+    <w:p>
+      <w:pPr>
+        <w:pStyle w:val="Normal"/>
+        <w:numPr>
+          <w:ilvl w:val="0"/>
+          <w:numId w:val="1"/>
+        </w:numPr>
+        <w:bidi w:val="0"/>
+        <w:spacing w:before="114" w:after="114"/>
+        <w:jc w:val="start"/>
+        <w:rPr/>
+      </w:pPr>
+      <w:r>
+        <w:rPr/>
+        <w:t xml:space="preserve">Na </w:t>
+      </w:r>
+      <w:r>
+        <w:rPr>
+          <w:b/>
+          <w:bCs/>
+        </w:rPr>
+        <w:t>Barra de menu</w:t>
+      </w:r>
+      <w:r>
+        <w:rPr/>
+        <w:t xml:space="preserve"> (ou Menu Bar) → </w:t>
+      </w:r>
+      <w:r>
+        <w:rPr>
+          <w:b/>
+          <w:bCs/>
+        </w:rPr>
+        <w:t>GameObject</w:t>
+      </w:r>
+    </w:p>
+    <w:p>
+      <w:pPr>
+        <w:pStyle w:val="Normal"/>
+        <w:numPr>
+          <w:ilvl w:val="1"/>
+          <w:numId w:val="1"/>
+        </w:numPr>
+        <w:bidi w:val="0"/>
+        <w:spacing w:before="0" w:after="0"/>
+        <w:jc w:val="start"/>
+        <w:rPr>
+          <w:b w:val="false"/>
+          <w:bCs w:val="false"/>
+        </w:rPr>
+      </w:pPr>
+      <w:r>
+        <w:rPr>
+          <w:b w:val="false"/>
+          <w:bCs w:val="false"/>
+        </w:rPr>
+        <w:t>2D Object</w:t>
+      </w:r>
+    </w:p>
+    <w:p>
+      <w:pPr>
+        <w:pStyle w:val="Normal"/>
+        <w:numPr>
+          <w:ilvl w:val="2"/>
+          <w:numId w:val="1"/>
+        </w:numPr>
+        <w:bidi w:val="0"/>
+        <w:spacing w:before="0" w:after="0"/>
+        <w:jc w:val="start"/>
+        <w:rPr>
+          <w:b w:val="false"/>
+          <w:bCs w:val="false"/>
+        </w:rPr>
+      </w:pPr>
+      <w:r>
+        <w:rPr>
+          <w:b w:val="false"/>
+          <w:bCs w:val="false"/>
+        </w:rPr>
+        <w:t xml:space="preserve">Sprites → </w:t>
+      </w:r>
+      <w:r>
+        <w:rPr>
+          <w:b/>
+          <w:bCs/>
+        </w:rPr>
+        <w:t>Square</w:t>
+      </w:r>
+    </w:p>
+    <w:p>
+      <w:pPr>
+        <w:pStyle w:val="Normal"/>
+        <w:numPr>
+          <w:ilvl w:val="3"/>
+          <w:numId w:val="1"/>
+        </w:numPr>
+        <w:bidi w:val="0"/>
+        <w:spacing w:lineRule="atLeast" w:line="266" w:before="0" w:after="0"/>
+        <w:jc w:val="start"/>
+        <w:rPr>
+          <w:b w:val="false"/>
+          <w:bCs w:val="false"/>
+        </w:rPr>
+      </w:pPr>
+      <w:r>
+        <w:rPr>
+          <w:b w:val="false"/>
+          <w:bCs w:val="false"/>
+        </w:rPr>
+        <w:t xml:space="preserve">Modele e altere a cor. </w:t>
+      </w:r>
+      <w:r>
+        <w:rPr>
+          <w:b w:val="false"/>
+          <w:bCs w:val="false"/>
+        </w:rPr>
+        <w:t xml:space="preserve">Ex: </w:t>
+      </w:r>
+      <w:r>
+        <w:rPr>
+          <w:b/>
+          <w:bCs/>
+        </w:rPr>
+        <w:t>Scale</w:t>
+      </w:r>
+      <w:r>
+        <w:rPr>
+          <w:b w:val="false"/>
+          <w:bCs w:val="false"/>
+        </w:rPr>
+        <w:t xml:space="preserve"> → </w:t>
+      </w:r>
+      <w:r>
+        <w:rPr>
+          <w:b/>
+          <w:bCs/>
+        </w:rPr>
+        <w:t>X</w:t>
+      </w:r>
+      <w:r>
+        <w:rPr>
+          <w:b w:val="false"/>
+          <w:bCs w:val="false"/>
+        </w:rPr>
+        <w:t xml:space="preserve"> = </w:t>
+      </w:r>
+      <w:r>
+        <w:rPr>
+          <w:b/>
+          <w:bCs/>
+        </w:rPr>
+        <w:t>21</w:t>
+      </w:r>
+      <w:r>
+        <w:rPr>
+          <w:b w:val="false"/>
+          <w:bCs w:val="false"/>
+        </w:rPr>
+        <w:t xml:space="preserve"> | </w:t>
+      </w:r>
+      <w:r>
+        <w:rPr>
+          <w:b/>
+          <w:bCs/>
+        </w:rPr>
+        <w:t>Y</w:t>
+      </w:r>
+      <w:r>
+        <w:rPr>
+          <w:b w:val="false"/>
+          <w:bCs w:val="false"/>
+        </w:rPr>
+        <w:t xml:space="preserve"> = </w:t>
+      </w:r>
+      <w:r>
+        <w:rPr>
+          <w:b/>
+          <w:bCs/>
+        </w:rPr>
+        <w:t>1</w:t>
+      </w:r>
+      <w:r>
+        <w:rPr>
+          <w:b w:val="false"/>
+          <w:bCs w:val="false"/>
+        </w:rPr>
+        <w:t xml:space="preserve"> | </w:t>
+      </w:r>
+      <w:r>
+        <w:rPr>
+          <w:b/>
+          <w:bCs/>
+        </w:rPr>
+        <w:t>Z</w:t>
+      </w:r>
+      <w:r>
+        <w:rPr>
+          <w:b w:val="false"/>
+          <w:bCs w:val="false"/>
+        </w:rPr>
+        <w:t xml:space="preserve"> = </w:t>
+      </w:r>
+      <w:r>
+        <w:rPr>
+          <w:b/>
+          <w:bCs/>
+        </w:rPr>
+        <w:t>1</w:t>
+      </w:r>
+      <w:r>
+        <w:rPr>
+          <w:b w:val="false"/>
+          <w:bCs w:val="false"/>
+        </w:rPr>
+        <w:t xml:space="preserve"> </w:t>
+      </w:r>
+    </w:p>
+    <w:p>
+      <w:pPr>
+        <w:pStyle w:val="Normal"/>
+        <w:numPr>
+          <w:ilvl w:val="0"/>
+          <w:numId w:val="0"/>
+        </w:numPr>
+        <w:bidi w:val="0"/>
+        <w:spacing w:lineRule="atLeast" w:line="266" w:before="0" w:after="0"/>
+        <w:ind w:hanging="0" w:start="1800"/>
+        <w:jc w:val="start"/>
+        <w:rPr>
+          <w:b w:val="false"/>
+          <w:bCs w:val="false"/>
+        </w:rPr>
+      </w:pPr>
+      <w:r>
+        <w:rPr>
+          <w:b w:val="false"/>
+          <w:bCs w:val="false"/>
+        </w:rPr>
+      </w:r>
+    </w:p>
+    <w:p>
+      <w:pPr>
+        <w:pStyle w:val="Normal"/>
+        <w:numPr>
+          <w:ilvl w:val="0"/>
+          <w:numId w:val="1"/>
+        </w:numPr>
+        <w:bidi w:val="0"/>
+        <w:spacing w:lineRule="atLeast" w:line="266" w:before="0" w:after="0"/>
+        <w:jc w:val="start"/>
+        <w:rPr/>
+      </w:pPr>
+      <w:r>
+        <w:rPr>
+          <w:b w:val="false"/>
+          <w:bCs w:val="false"/>
+        </w:rPr>
+        <w:t xml:space="preserve">No </w:t>
+      </w:r>
+      <w:r>
+        <w:rPr>
+          <w:rStyle w:val="Strong"/>
+        </w:rPr>
+        <w:t>Hierarchy</w:t>
+      </w:r>
+      <w:r>
+        <w:rPr/>
+        <w:t xml:space="preserve"> </w:t>
+      </w:r>
+    </w:p>
+    <w:p>
+      <w:pPr>
+        <w:pStyle w:val="Normal"/>
+        <w:numPr>
+          <w:ilvl w:val="1"/>
+          <w:numId w:val="1"/>
+        </w:numPr>
+        <w:bidi w:val="0"/>
+        <w:spacing w:lineRule="atLeast" w:line="266" w:before="0" w:after="0"/>
+        <w:jc w:val="start"/>
+        <w:rPr/>
+      </w:pPr>
+      <w:r>
+        <w:rPr/>
+        <w:t>Selecione o Square</w:t>
+      </w:r>
+    </w:p>
+    <w:p>
+      <w:pPr>
+        <w:pStyle w:val="Normal"/>
+        <w:numPr>
+          <w:ilvl w:val="2"/>
+          <w:numId w:val="1"/>
+        </w:numPr>
+        <w:bidi w:val="0"/>
+        <w:spacing w:lineRule="atLeast" w:line="266" w:before="0" w:after="0"/>
+        <w:jc w:val="start"/>
+        <w:rPr/>
+      </w:pPr>
+      <w:r>
+        <w:rPr/>
+        <w:t>Clique com o botão direito sobre ele</w:t>
+      </w:r>
+    </w:p>
+    <w:p>
+      <w:pPr>
+        <w:pStyle w:val="Normal"/>
+        <w:numPr>
+          <w:ilvl w:val="3"/>
+          <w:numId w:val="1"/>
+        </w:numPr>
+        <w:bidi w:val="0"/>
+        <w:spacing w:lineRule="atLeast" w:line="266" w:before="0" w:after="0"/>
+        <w:jc w:val="start"/>
+        <w:rPr/>
+      </w:pPr>
+      <w:r>
+        <w:rPr/>
+        <w:t xml:space="preserve">Clique em </w:t>
+      </w:r>
+      <w:r>
+        <w:rPr>
+          <w:b/>
+          <w:bCs/>
+        </w:rPr>
+        <w:t>Ren</w:t>
+      </w:r>
+      <w:r>
+        <w:rPr>
+          <w:b/>
+          <w:bCs/>
+        </w:rPr>
+        <w:t>ame</w:t>
+      </w:r>
+    </w:p>
+    <w:p>
+      <w:pPr>
+        <w:pStyle w:val="Normal"/>
+        <w:numPr>
+          <w:ilvl w:val="4"/>
+          <w:numId w:val="1"/>
+        </w:numPr>
+        <w:bidi w:val="0"/>
+        <w:spacing w:lineRule="atLeast" w:line="266" w:before="0" w:after="0"/>
+        <w:jc w:val="start"/>
+        <w:rPr>
+          <w:b w:val="false"/>
+          <w:bCs w:val="false"/>
+        </w:rPr>
+      </w:pPr>
+      <w:r>
+        <w:rPr>
+          <w:b w:val="false"/>
+          <w:bCs w:val="false"/>
+        </w:rPr>
+        <w:t>Renomei-o. Ex: Chão</w:t>
+      </w:r>
+    </w:p>
+    <w:p>
+      <w:pPr>
+        <w:pStyle w:val="Normal"/>
+        <w:bidi w:val="0"/>
+        <w:spacing w:lineRule="atLeast" w:line="266" w:before="0" w:after="0"/>
+        <w:jc w:val="start"/>
+        <w:rPr>
+          <w:b w:val="false"/>
+          <w:bCs w:val="false"/>
+        </w:rPr>
+      </w:pPr>
+      <w:r>
+        <w:rPr>
+          <w:b w:val="false"/>
+          <w:bCs w:val="false"/>
+        </w:rPr>
+      </w:r>
+    </w:p>
+    <w:p>
+      <w:pPr>
+        <w:pStyle w:val="Normal"/>
+        <w:numPr>
+          <w:ilvl w:val="0"/>
+          <w:numId w:val="1"/>
+        </w:numPr>
+        <w:bidi w:val="0"/>
+        <w:spacing w:lineRule="atLeast" w:line="266" w:before="0" w:after="0"/>
+        <w:jc w:val="start"/>
+        <w:rPr>
+          <w:b w:val="false"/>
+          <w:bCs w:val="false"/>
+        </w:rPr>
+      </w:pPr>
+      <w:r>
+        <w:rPr>
+          <w:b w:val="false"/>
+          <w:bCs w:val="false"/>
+        </w:rPr>
+        <w:t xml:space="preserve">Com o “Chão” selecionado, no </w:t>
+      </w:r>
+      <w:r>
+        <w:rPr>
+          <w:b/>
+          <w:bCs/>
+        </w:rPr>
+        <w:t>Inspector</w:t>
+      </w:r>
+    </w:p>
+    <w:p>
+      <w:pPr>
+        <w:pStyle w:val="Normal"/>
+        <w:numPr>
+          <w:ilvl w:val="1"/>
+          <w:numId w:val="1"/>
+        </w:numPr>
+        <w:bidi w:val="0"/>
+        <w:spacing w:lineRule="atLeast" w:line="266" w:before="0" w:after="0"/>
+        <w:jc w:val="start"/>
+        <w:rPr>
+          <w:b w:val="false"/>
+          <w:bCs w:val="false"/>
+        </w:rPr>
+      </w:pPr>
+      <w:r>
+        <w:rPr>
+          <w:b w:val="false"/>
+          <w:bCs w:val="false"/>
+        </w:rPr>
+        <w:t xml:space="preserve">Clique em </w:t>
+      </w:r>
+      <w:r>
+        <w:rPr>
+          <w:b/>
+          <w:bCs/>
+        </w:rPr>
+        <w:t xml:space="preserve">Add Component </w:t>
+      </w:r>
+      <w:r>
+        <w:rPr>
+          <w:b w:val="false"/>
+          <w:bCs w:val="false"/>
+        </w:rPr>
+        <w:t>no fim da coluna do inspector</w:t>
+      </w:r>
+    </w:p>
+    <w:p>
+      <w:pPr>
+        <w:pStyle w:val="Normal"/>
+        <w:numPr>
+          <w:ilvl w:val="2"/>
+          <w:numId w:val="1"/>
+        </w:numPr>
+        <w:bidi w:val="0"/>
+        <w:spacing w:lineRule="atLeast" w:line="266" w:before="0" w:after="0"/>
+        <w:jc w:val="start"/>
+        <w:rPr/>
+      </w:pPr>
+      <w:r>
+        <w:rPr>
+          <w:b w:val="false"/>
+          <w:bCs w:val="false"/>
+        </w:rPr>
+        <w:t xml:space="preserve">Adicione o </w:t>
+      </w:r>
+      <w:r>
+        <w:rPr>
+          <w:b/>
+          <w:bCs/>
+        </w:rPr>
+        <w:t>Box Collider 2D</w:t>
+      </w:r>
+    </w:p>
+    <w:p>
+      <w:pPr>
+        <w:pStyle w:val="Normal"/>
+        <w:numPr>
+          <w:ilvl w:val="2"/>
+          <w:numId w:val="1"/>
+        </w:numPr>
+        <w:bidi w:val="0"/>
+        <w:spacing w:lineRule="atLeast" w:line="266" w:before="0" w:after="0"/>
+        <w:jc w:val="start"/>
+        <w:rPr/>
+      </w:pPr>
+      <w:r>
+        <w:rPr>
+          <w:b/>
+          <w:bCs/>
+        </w:rPr>
+        <w:t>Obs</w:t>
+      </w:r>
+      <w:r>
+        <w:rPr>
+          <w:b w:val="false"/>
+          <w:bCs w:val="false"/>
+        </w:rPr>
+        <w:t xml:space="preserve">: O </w:t>
+      </w:r>
+      <w:r>
+        <w:rPr>
+          <w:b/>
+        </w:rPr>
+        <w:t xml:space="preserve">Box Collider 2D </w:t>
+      </w:r>
+      <w:r>
+        <w:rPr>
+          <w:b w:val="false"/>
+          <w:bCs w:val="false"/>
+        </w:rPr>
+        <w:t xml:space="preserve">cria </w:t>
+      </w:r>
+      <w:r>
+        <w:rPr/>
+        <w:t>a “hitbox” do objeto 2D.</w:t>
+      </w:r>
+    </w:p>
+    <w:p>
+      <w:pPr>
+        <w:pStyle w:val="Normal"/>
+        <w:bidi w:val="0"/>
+        <w:spacing w:lineRule="atLeast" w:line="266" w:before="0" w:after="0"/>
+        <w:jc w:val="start"/>
+        <w:rPr/>
+      </w:pPr>
+      <w:r>
+        <w:rPr/>
+        <mc:AlternateContent>
+          <mc:Choice Requires="wps">
+            <w:drawing>
+              <wp:anchor behindDoc="0" distT="635" distB="635" distL="635" distR="635" simplePos="0" locked="0" layoutInCell="1" allowOverlap="1" relativeHeight="3">
+                <wp:simplePos x="0" y="0"/>
+                <wp:positionH relativeFrom="column">
+                  <wp:posOffset>12065</wp:posOffset>
+                </wp:positionH>
+                <wp:positionV relativeFrom="paragraph">
+                  <wp:posOffset>139700</wp:posOffset>
+                </wp:positionV>
+                <wp:extent cx="6143625" cy="635"/>
+                <wp:effectExtent l="635" t="635" r="635" b="635"/>
+                <wp:wrapNone/>
+                <wp:docPr id="2" name="Linha horizontal 2"/>
+                <a:graphic xmlns:a="http://schemas.openxmlformats.org/drawingml/2006/main">
+                  <a:graphicData uri="http://schemas.microsoft.com/office/word/2010/wordprocessingShape">
+                    <wps:wsp>
+                      <wps:cNvSpPr/>
+                      <wps:spPr>
+                        <a:xfrm>
+                          <a:off x="0" y="0"/>
+                          <a:ext cx="6143760" cy="720"/>
+                        </a:xfrm>
+                        <a:prstGeom prst="line">
+                          <a:avLst/>
+                        </a:prstGeom>
+                        <a:ln w="0">
+                          <a:solidFill>
+                            <a:srgbClr val="3465a4"/>
+                          </a:solidFill>
+                        </a:ln>
+                      </wps:spPr>
+                      <wps:style>
+                        <a:lnRef idx="0"/>
+                        <a:fillRef idx="0"/>
+                        <a:effectRef idx="0"/>
+                        <a:fontRef idx="minor"/>
+                      </wps:style>
+                      <wps:bodyPr/>
+                    </wps:wsp>
+                  </a:graphicData>
+                </a:graphic>
+              </wp:anchor>
+            </w:drawing>
+          </mc:Choice>
+          <mc:Fallback>
+            <w:pict>
+              <v:line id="shape_0" from="0.95pt,11pt" to="484.65pt,11pt" ID="Linha horizontal 2" stroked="t" o:allowincell="f" style="position:absolute">
+                <v:stroke color="#3465a4" joinstyle="round" endcap="flat"/>
+                <v:fill o:detectmouseclick="t" on="false"/>
+                <w10:wrap type="none"/>
+              </v:line>
+            </w:pict>
+          </mc:Fallback>
+        </mc:AlternateContent>
+      </w:r>
+    </w:p>
+    <w:p>
+      <w:pPr>
+        <w:pStyle w:val="Normal"/>
+        <w:bidi w:val="0"/>
+        <w:spacing w:lineRule="atLeast" w:line="266" w:before="0" w:after="0"/>
+        <w:jc w:val="start"/>
+        <w:rPr/>
+      </w:pPr>
+      <w:r>
+        <w:rPr/>
+      </w:r>
+    </w:p>
+    <w:p>
+      <w:pPr>
+        <w:pStyle w:val="Normal"/>
+        <w:bidi w:val="0"/>
+        <w:spacing w:lineRule="atLeast" w:line="266" w:before="0" w:after="0"/>
+        <w:jc w:val="start"/>
+        <w:rPr/>
       </w:pPr>
       <w:r>
         <w:rPr/>
@@ -190,7 +800,6 @@
       <w:pgNumType w:fmt="decimal"/>
       <w:formProt w:val="false"/>
       <w:textDirection w:val="lrTb"/>
-      <w:docGrid w:type="default" w:linePitch="100" w:charSpace="0"/>
     </w:sectPr>
   </w:body>
 </w:document>
@@ -206,9 +815,9 @@
       <w:lvlJc w:val="start"/>
       <w:pPr>
         <w:tabs>
-          <w:tab w:val="num" w:pos="709"/>
-        </w:tabs>
-        <w:ind w:start="709" w:hanging="283"/>
+          <w:tab w:val="num" w:pos="720"/>
+        </w:tabs>
+        <w:ind w:start="720" w:hanging="360"/>
       </w:pPr>
       <w:rPr>
         <w:rFonts w:ascii="Symbol" w:hAnsi="Symbol" w:cs="Symbol" w:hint="default"/>
@@ -221,9 +830,9 @@
       <w:lvlJc w:val="start"/>
       <w:pPr>
         <w:tabs>
-          <w:tab w:val="num" w:pos="1418"/>
-        </w:tabs>
-        <w:ind w:start="1418" w:hanging="283"/>
+          <w:tab w:val="num" w:pos="1080"/>
+        </w:tabs>
+        <w:ind w:start="1080" w:hanging="360"/>
       </w:pPr>
       <w:rPr>
         <w:rFonts w:ascii="Symbol" w:hAnsi="Symbol" w:cs="Symbol" w:hint="default"/>
@@ -236,9 +845,9 @@
       <w:lvlJc w:val="start"/>
       <w:pPr>
         <w:tabs>
-          <w:tab w:val="num" w:pos="2127"/>
-        </w:tabs>
-        <w:ind w:start="2127" w:hanging="283"/>
+          <w:tab w:val="num" w:pos="1440"/>
+        </w:tabs>
+        <w:ind w:start="1440" w:hanging="360"/>
       </w:pPr>
       <w:rPr>
         <w:rFonts w:ascii="Symbol" w:hAnsi="Symbol" w:cs="Symbol" w:hint="default"/>
@@ -251,9 +860,9 @@
       <w:lvlJc w:val="start"/>
       <w:pPr>
         <w:tabs>
-          <w:tab w:val="num" w:pos="2836"/>
-        </w:tabs>
-        <w:ind w:start="2836" w:hanging="283"/>
+          <w:tab w:val="num" w:pos="1800"/>
+        </w:tabs>
+        <w:ind w:start="1800" w:hanging="360"/>
       </w:pPr>
       <w:rPr>
         <w:rFonts w:ascii="Symbol" w:hAnsi="Symbol" w:cs="Symbol" w:hint="default"/>
@@ -266,9 +875,9 @@
       <w:lvlJc w:val="start"/>
       <w:pPr>
         <w:tabs>
-          <w:tab w:val="num" w:pos="3545"/>
-        </w:tabs>
-        <w:ind w:start="3545" w:hanging="283"/>
+          <w:tab w:val="num" w:pos="2160"/>
+        </w:tabs>
+        <w:ind w:start="2160" w:hanging="360"/>
       </w:pPr>
       <w:rPr>
         <w:rFonts w:ascii="Symbol" w:hAnsi="Symbol" w:cs="Symbol" w:hint="default"/>
@@ -281,9 +890,9 @@
       <w:lvlJc w:val="start"/>
       <w:pPr>
         <w:tabs>
-          <w:tab w:val="num" w:pos="4254"/>
-        </w:tabs>
-        <w:ind w:start="4254" w:hanging="283"/>
+          <w:tab w:val="num" w:pos="2520"/>
+        </w:tabs>
+        <w:ind w:start="2520" w:hanging="360"/>
       </w:pPr>
       <w:rPr>
         <w:rFonts w:ascii="Symbol" w:hAnsi="Symbol" w:cs="Symbol" w:hint="default"/>
@@ -296,9 +905,9 @@
       <w:lvlJc w:val="start"/>
       <w:pPr>
         <w:tabs>
-          <w:tab w:val="num" w:pos="4963"/>
-        </w:tabs>
-        <w:ind w:start="4963" w:hanging="283"/>
+          <w:tab w:val="num" w:pos="2880"/>
+        </w:tabs>
+        <w:ind w:start="2880" w:hanging="360"/>
       </w:pPr>
       <w:rPr>
         <w:rFonts w:ascii="Symbol" w:hAnsi="Symbol" w:cs="Symbol" w:hint="default"/>
@@ -311,9 +920,9 @@
       <w:lvlJc w:val="start"/>
       <w:pPr>
         <w:tabs>
-          <w:tab w:val="num" w:pos="5672"/>
-        </w:tabs>
-        <w:ind w:start="5672" w:hanging="283"/>
+          <w:tab w:val="num" w:pos="3240"/>
+        </w:tabs>
+        <w:ind w:start="3240" w:hanging="360"/>
       </w:pPr>
       <w:rPr>
         <w:rFonts w:ascii="Symbol" w:hAnsi="Symbol" w:cs="Symbol" w:hint="default"/>
@@ -326,9 +935,9 @@
       <w:lvlJc w:val="start"/>
       <w:pPr>
         <w:tabs>
-          <w:tab w:val="num" w:pos="6381"/>
-        </w:tabs>
-        <w:ind w:start="6381" w:hanging="283"/>
+          <w:tab w:val="num" w:pos="3600"/>
+        </w:tabs>
+        <w:ind w:start="3600" w:hanging="360"/>
       </w:pPr>
       <w:rPr>
         <w:rFonts w:ascii="Symbol" w:hAnsi="Symbol" w:cs="Symbol" w:hint="default"/>
@@ -477,6 +1086,7 @@
     </w:rPrDefault>
     <w:pPrDefault>
       <w:pPr>
+        <w:widowControl/>
         <w:suppressAutoHyphens w:val="true"/>
       </w:pPr>
     </w:pPrDefault>
@@ -486,10 +1096,7 @@
     <w:qFormat/>
     <w:pPr>
       <w:widowControl/>
-      <w:suppressAutoHyphens w:val="true"/>
       <w:bidi w:val="0"/>
-      <w:spacing w:before="0" w:after="0"/>
-      <w:jc w:val="start"/>
     </w:pPr>
     <w:rPr>
       <w:rFonts w:ascii="Liberation Serif" w:hAnsi="Liberation Serif" w:eastAsia="NSimSun" w:cs="Lucida Sans"/>
@@ -500,25 +1107,8 @@
       <w:lang w:val="pt-BR" w:eastAsia="zh-CN" w:bidi="hi-IN"/>
     </w:rPr>
   </w:style>
-  <w:style w:type="paragraph" w:styleId="Heading3">
-    <w:name w:val="heading 3"/>
-    <w:basedOn w:val="Ttulouser"/>
-    <w:next w:val="BodyText"/>
-    <w:qFormat/>
-    <w:pPr>
-      <w:spacing w:before="140" w:after="120"/>
-      <w:outlineLvl w:val="2"/>
-    </w:pPr>
-    <w:rPr>
-      <w:rFonts w:ascii="Liberation Serif" w:hAnsi="Liberation Serif" w:eastAsia="NSimSun" w:cs="Lucida Sans"/>
-      <w:b/>
-      <w:bCs/>
-      <w:sz w:val="28"/>
-      <w:szCs w:val="28"/>
-    </w:rPr>
-  </w:style>
-  <w:style w:type="character" w:styleId="Marcadoresuser">
-    <w:name w:val="Marcadores (user)"/>
+  <w:style w:type="character" w:styleId="Marcadores">
+    <w:name w:val="Marcadores"/>
     <w:qFormat/>
     <w:rPr>
       <w:rFonts w:ascii="OpenSymbol" w:hAnsi="OpenSymbol" w:eastAsia="OpenSymbol" w:cs="OpenSymbol"/>
@@ -581,32 +1171,6 @@
   </w:style>
   <w:style w:type="paragraph" w:styleId="ndice">
     <w:name w:val="Índice"/>
-    <w:basedOn w:val="Normal"/>
-    <w:qFormat/>
-    <w:pPr>
-      <w:suppressLineNumbers/>
-    </w:pPr>
-    <w:rPr>
-      <w:rFonts w:cs="Lucida Sans"/>
-    </w:rPr>
-  </w:style>
-  <w:style w:type="paragraph" w:styleId="Ttulouser">
-    <w:name w:val="Título (user)"/>
-    <w:basedOn w:val="Normal"/>
-    <w:next w:val="BodyText"/>
-    <w:qFormat/>
-    <w:pPr>
-      <w:keepNext w:val="true"/>
-      <w:spacing w:before="240" w:after="120"/>
-    </w:pPr>
-    <w:rPr>
-      <w:rFonts w:ascii="Liberation Sans" w:hAnsi="Liberation Sans" w:eastAsia="Microsoft YaHei" w:cs="Lucida Sans"/>
-      <w:sz w:val="28"/>
-      <w:szCs w:val="28"/>
-    </w:rPr>
-  </w:style>
-  <w:style w:type="paragraph" w:styleId="ndiceuser">
-    <w:name w:val="Índice (user)"/>
     <w:basedOn w:val="Normal"/>
     <w:qFormat/>
     <w:pPr>

</xml_diff>